<commit_message>
Completed driver prototype. All files ready to test on cluster
</commit_message>
<xml_diff>
--- a/SparkNotes/Introduction to Scala.docx
+++ b/SparkNotes/Introduction to Scala.docx
@@ -3119,8 +3119,6 @@
         </w:rPr>
         <w:t>Map/Filter Keywords:</w:t>
       </w:r>
-      <w:bookmarkStart w:id="0" w:name="_GoBack"/>
-      <w:bookmarkEnd w:id="0"/>
     </w:p>
     <w:p>
       <w:pPr>
@@ -3337,10 +3335,84 @@
           <w:ilvl w:val="0"/>
           <w:numId w:val="0"/>
         </w:numPr>
+        <w:rPr>
+          <w:rFonts w:ascii="Courier New" w:hAnsi="Courier New"/>
+        </w:rPr>
+      </w:pPr>
+    </w:p>
+    <w:p>
+      <w:pPr>
+        <w:pStyle w:val="ListBullet"/>
+        <w:numPr>
+          <w:ilvl w:val="0"/>
+          <w:numId w:val="0"/>
+        </w:numPr>
+        <w:rPr>
+          <w:sz w:val="28"/>
+        </w:rPr>
+      </w:pPr>
+      <w:r>
+        <w:rPr>
+          <w:b/>
+          <w:sz w:val="28"/>
+        </w:rPr>
+        <w:t>Fold/Reduce Keywords:</w:t>
+      </w:r>
+    </w:p>
+    <w:p>
+      <w:pPr>
+        <w:pStyle w:val="ListBullet"/>
+        <w:numPr>
+          <w:ilvl w:val="0"/>
+          <w:numId w:val="12"/>
+        </w:numPr>
+        <w:rPr>
+          <w:sz w:val="28"/>
+        </w:rPr>
+      </w:pPr>
+      <w:r>
+        <w:rPr>
+          <w:b/>
+        </w:rPr>
+        <w:t>Fold</w:t>
+      </w:r>
+      <w:r>
+        <w:t xml:space="preserve"> specifies an original value and then goes throw a provided list to alter that original value based on a provided function</w:t>
+      </w:r>
+    </w:p>
+    <w:p>
+      <w:pPr>
+        <w:pStyle w:val="ListBullet"/>
+        <w:numPr>
+          <w:ilvl w:val="0"/>
+          <w:numId w:val="12"/>
+        </w:numPr>
+        <w:rPr>
+          <w:b/>
+          <w:sz w:val="28"/>
+        </w:rPr>
+      </w:pPr>
+      <w:r>
+        <w:rPr>
+          <w:b/>
+        </w:rPr>
+        <w:t>Reduce</w:t>
+      </w:r>
+      <w:r>
+        <w:t xml:space="preserve"> does the same, but without a specified original value</w:t>
+      </w:r>
+    </w:p>
+    <w:p>
+      <w:pPr>
+        <w:pStyle w:val="ListBullet"/>
+        <w:numPr>
+          <w:ilvl w:val="0"/>
+          <w:numId w:val="0"/>
+        </w:numPr>
         <w:ind w:left="360" w:hanging="360"/>
         <w:rPr>
-          <w:rFonts w:ascii="Courier New" w:hAnsi="Courier New"/>
-          <w:szCs w:val="22"/>
+          <w:b/>
+          <w:sz w:val="28"/>
         </w:rPr>
       </w:pPr>
     </w:p>
@@ -3353,11 +3425,24 @@
         </w:numPr>
         <w:ind w:left="360" w:hanging="360"/>
         <w:rPr>
-          <w:rFonts w:ascii="Courier New" w:hAnsi="Courier New"/>
-          <w:b/>
-          <w:szCs w:val="22"/>
-        </w:rPr>
-      </w:pPr>
+          <w:b/>
+          <w:sz w:val="28"/>
+        </w:rPr>
+      </w:pPr>
+      <w:r>
+        <w:rPr>
+          <w:b/>
+          <w:sz w:val="28"/>
+        </w:rPr>
+        <w:t>Sets</w:t>
+      </w:r>
+      <w:r>
+        <w:rPr>
+          <w:b/>
+          <w:sz w:val="28"/>
+        </w:rPr>
+        <w:t>:</w:t>
+      </w:r>
     </w:p>
     <w:p>
       <w:pPr>
@@ -3366,7 +3451,550 @@
           <w:ilvl w:val="0"/>
           <w:numId w:val="0"/>
         </w:numPr>
-      </w:pPr>
+        <w:ind w:left="360" w:hanging="360"/>
+        <w:rPr>
+          <w:rFonts w:ascii="Courier New" w:hAnsi="Courier New"/>
+        </w:rPr>
+      </w:pPr>
+      <w:r>
+        <w:rPr>
+          <w:rFonts w:ascii="Courier New" w:hAnsi="Courier New"/>
+        </w:rPr>
+        <w:t>val mySet = scala.collection.mutable.Set(1,2,3,4);</w:t>
+      </w:r>
+    </w:p>
+    <w:p>
+      <w:pPr>
+        <w:pStyle w:val="ListBullet"/>
+        <w:numPr>
+          <w:ilvl w:val="0"/>
+          <w:numId w:val="0"/>
+        </w:numPr>
+        <w:ind w:left="360" w:hanging="360"/>
+        <w:rPr>
+          <w:rFonts w:ascii="Courier New" w:hAnsi="Courier New"/>
+          <w:b/>
+        </w:rPr>
+      </w:pPr>
+      <w:r>
+        <w:rPr>
+          <w:rFonts w:ascii="Courier New" w:hAnsi="Courier New"/>
+        </w:rPr>
+        <w:t>mySet += 5;</w:t>
+      </w:r>
+      <w:r>
+        <w:rPr>
+          <w:rFonts w:ascii="Courier New" w:hAnsi="Courier New"/>
+        </w:rPr>
+        <w:tab/>
+      </w:r>
+      <w:r>
+        <w:rPr>
+          <w:rFonts w:ascii="Courier New" w:hAnsi="Courier New"/>
+          <w:b/>
+        </w:rPr>
+        <w:t>// add 5 to the set at ANY POSITION (no order)</w:t>
+      </w:r>
+    </w:p>
+    <w:p>
+      <w:pPr>
+        <w:pStyle w:val="ListBullet"/>
+        <w:numPr>
+          <w:ilvl w:val="0"/>
+          <w:numId w:val="0"/>
+        </w:numPr>
+        <w:ind w:left="360" w:hanging="360"/>
+        <w:rPr>
+          <w:rFonts w:ascii="Courier New" w:hAnsi="Courier New"/>
+        </w:rPr>
+      </w:pPr>
+      <w:r>
+        <w:rPr>
+          <w:rFonts w:ascii="Courier New" w:hAnsi="Courier New"/>
+        </w:rPr>
+        <w:t>mySet -= 2;</w:t>
+      </w:r>
+      <w:r>
+        <w:rPr>
+          <w:rFonts w:ascii="Courier New" w:hAnsi="Courier New"/>
+        </w:rPr>
+        <w:tab/>
+      </w:r>
+      <w:r>
+        <w:rPr>
+          <w:rFonts w:ascii="Courier New" w:hAnsi="Courier New"/>
+          <w:b/>
+        </w:rPr>
+        <w:t>// remove 2 from the set</w:t>
+      </w:r>
+    </w:p>
+    <w:p>
+      <w:pPr>
+        <w:pStyle w:val="ListBullet"/>
+        <w:numPr>
+          <w:ilvl w:val="0"/>
+          <w:numId w:val="0"/>
+        </w:numPr>
+        <w:ind w:left="360" w:hanging="360"/>
+        <w:rPr>
+          <w:rFonts w:ascii="Courier New" w:hAnsi="Courier New"/>
+        </w:rPr>
+      </w:pPr>
+      <w:r>
+        <w:rPr>
+          <w:rFonts w:ascii="Courier New" w:hAnsi="Courier New"/>
+        </w:rPr>
+        <w:t>mySet.foreach(println);</w:t>
+      </w:r>
+    </w:p>
+    <w:p>
+      <w:pPr>
+        <w:pStyle w:val="ListBullet"/>
+        <w:numPr>
+          <w:ilvl w:val="0"/>
+          <w:numId w:val="0"/>
+        </w:numPr>
+        <w:ind w:left="360" w:hanging="360"/>
+        <w:rPr>
+          <w:rFonts w:ascii="Courier New" w:hAnsi="Courier New"/>
+        </w:rPr>
+      </w:pPr>
+    </w:p>
+    <w:p>
+      <w:pPr>
+        <w:pStyle w:val="ListBullet"/>
+      </w:pPr>
+      <w:r>
+        <w:t xml:space="preserve">A set is a collection of </w:t>
+      </w:r>
+      <w:r>
+        <w:rPr>
+          <w:i/>
+          <w:u w:val="single"/>
+        </w:rPr>
+        <w:t>distinct</w:t>
+      </w:r>
+      <w:r>
+        <w:rPr>
+          <w:i/>
+        </w:rPr>
+        <w:t xml:space="preserve"> elements</w:t>
+      </w:r>
+    </w:p>
+    <w:p>
+      <w:pPr>
+        <w:pStyle w:val="ListBullet"/>
+      </w:pPr>
+      <w:r>
+        <w:t xml:space="preserve">These can be either </w:t>
+      </w:r>
+      <w:r>
+        <w:rPr>
+          <w:i/>
+        </w:rPr>
+        <w:t xml:space="preserve">mutable </w:t>
+      </w:r>
+      <w:r>
+        <w:t xml:space="preserve">or </w:t>
+      </w:r>
+      <w:r>
+        <w:rPr>
+          <w:i/>
+        </w:rPr>
+        <w:t>immuttable</w:t>
+      </w:r>
+    </w:p>
+    <w:p>
+      <w:pPr>
+        <w:pStyle w:val="ListBullet"/>
+      </w:pPr>
+      <w:r>
+        <w:t>Corresponds to Java’s HashSet</w:t>
+      </w:r>
+    </w:p>
+    <w:p>
+      <w:pPr>
+        <w:pStyle w:val="ListBullet"/>
+      </w:pPr>
+      <w:r>
+        <w:t>Has contains method; returns Boolean</w:t>
+      </w:r>
+    </w:p>
+    <w:p>
+      <w:pPr>
+        <w:pStyle w:val="ListBullet"/>
+      </w:pPr>
+      <w:r>
+        <w:rPr>
+          <w:rFonts w:ascii="Courier New" w:hAnsi="Courier New"/>
+        </w:rPr>
+        <w:t>X++=Y</w:t>
+      </w:r>
+      <w:r>
+        <w:tab/>
+        <w:t>// takes all elements of Y and adds then to X, returns a new value</w:t>
+      </w:r>
+    </w:p>
+    <w:p>
+      <w:pPr>
+        <w:pStyle w:val="ListBullet"/>
+      </w:pPr>
+      <w:r>
+        <w:t xml:space="preserve">Binary methods: </w:t>
+      </w:r>
+      <w:r>
+        <w:rPr>
+          <w:rFonts w:ascii="Courier New" w:hAnsi="Courier New"/>
+        </w:rPr>
+        <w:t>&amp;</w:t>
+      </w:r>
+      <w:r>
+        <w:t xml:space="preserve"> for intersections, </w:t>
+      </w:r>
+      <w:r>
+        <w:rPr>
+          <w:rFonts w:ascii="Courier New" w:hAnsi="Courier New"/>
+        </w:rPr>
+        <w:t>|</w:t>
+      </w:r>
+      <w:r>
+        <w:t xml:space="preserve"> for union, </w:t>
+      </w:r>
+      <w:r>
+        <w:rPr>
+          <w:rFonts w:ascii="Courier New" w:hAnsi="Courier New"/>
+        </w:rPr>
+        <w:t>diff</w:t>
+      </w:r>
+      <w:r>
+        <w:t xml:space="preserve"> for difference</w:t>
+      </w:r>
+    </w:p>
+    <w:p>
+      <w:pPr>
+        <w:pStyle w:val="ListBullet"/>
+        <w:numPr>
+          <w:ilvl w:val="0"/>
+          <w:numId w:val="0"/>
+        </w:numPr>
+      </w:pPr>
+    </w:p>
+    <w:p>
+      <w:pPr>
+        <w:pStyle w:val="ListBullet"/>
+        <w:numPr>
+          <w:ilvl w:val="0"/>
+          <w:numId w:val="0"/>
+        </w:numPr>
+        <w:rPr>
+          <w:sz w:val="28"/>
+        </w:rPr>
+      </w:pPr>
+      <w:r>
+        <w:rPr>
+          <w:b/>
+          <w:sz w:val="28"/>
+        </w:rPr>
+        <w:t>Maps:</w:t>
+      </w:r>
+    </w:p>
+    <w:p>
+      <w:pPr>
+        <w:pStyle w:val="ListBullet"/>
+      </w:pPr>
+      <w:r>
+        <w:t>Maps can be either mutable or immutable</w:t>
+      </w:r>
+    </w:p>
+    <w:p>
+      <w:pPr>
+        <w:pStyle w:val="ListBullet"/>
+        <w:tabs>
+          <w:tab w:val="clear" w:pos="360"/>
+          <w:tab w:val="num" w:pos="720"/>
+        </w:tabs>
+        <w:ind w:left="720"/>
+        <w:rPr>
+          <w:rFonts w:ascii="Courier New" w:hAnsi="Courier New"/>
+        </w:rPr>
+      </w:pPr>
+      <w:r>
+        <w:rPr>
+          <w:rFonts w:ascii="Courier New" w:hAnsi="Courier New"/>
+        </w:rPr>
+        <w:t>Import scala.collections.mutable</w:t>
+      </w:r>
+    </w:p>
+    <w:p>
+      <w:pPr>
+        <w:pStyle w:val="ListBullet"/>
+        <w:tabs>
+          <w:tab w:val="clear" w:pos="360"/>
+          <w:tab w:val="num" w:pos="720"/>
+        </w:tabs>
+        <w:ind w:left="720"/>
+        <w:rPr>
+          <w:rFonts w:ascii="Courier New" w:hAnsi="Courier New"/>
+        </w:rPr>
+      </w:pPr>
+      <w:r>
+        <w:rPr>
+          <w:rFonts w:ascii="Courier New" w:hAnsi="Courier New"/>
+        </w:rPr>
+        <w:t>Import scala.collections.immutable</w:t>
+      </w:r>
+    </w:p>
+    <w:p>
+      <w:pPr>
+        <w:pStyle w:val="ListBullet"/>
+        <w:rPr>
+          <w:rFonts w:ascii="Courier New" w:hAnsi="Courier New"/>
+        </w:rPr>
+      </w:pPr>
+      <w:r>
+        <w:t>Example:</w:t>
+      </w:r>
+    </w:p>
+    <w:p>
+      <w:pPr>
+        <w:pStyle w:val="ListBullet"/>
+        <w:numPr>
+          <w:ilvl w:val="0"/>
+          <w:numId w:val="0"/>
+        </w:numPr>
+        <w:ind w:left="360"/>
+        <w:rPr>
+          <w:rFonts w:ascii="Courier New" w:hAnsi="Courier New"/>
+        </w:rPr>
+      </w:pPr>
+      <w:r>
+        <w:rPr>
+          <w:rFonts w:ascii="Courier New" w:hAnsi="Courier New"/>
+        </w:rPr>
+        <w:t>v</w:t>
+      </w:r>
+      <w:r>
+        <w:rPr>
+          <w:rFonts w:ascii="Courier New" w:hAnsi="Courier New"/>
+        </w:rPr>
+        <w:t>al treasureMap = mutable.Map[Int, String]();</w:t>
+      </w:r>
+    </w:p>
+    <w:p>
+      <w:pPr>
+        <w:pStyle w:val="ListBullet"/>
+        <w:numPr>
+          <w:ilvl w:val="0"/>
+          <w:numId w:val="0"/>
+        </w:numPr>
+        <w:ind w:left="360"/>
+        <w:rPr>
+          <w:rFonts w:ascii="Courier New" w:hAnsi="Courier New"/>
+        </w:rPr>
+      </w:pPr>
+      <w:r>
+        <w:rPr>
+          <w:rFonts w:ascii="Courier New" w:hAnsi="Courier New"/>
+        </w:rPr>
+        <w:t>treasureMap += (1 -&gt; “Go to Island”)</w:t>
+      </w:r>
+    </w:p>
+    <w:p>
+      <w:pPr>
+        <w:pStyle w:val="ListBullet"/>
+        <w:numPr>
+          <w:ilvl w:val="0"/>
+          <w:numId w:val="0"/>
+        </w:numPr>
+        <w:ind w:left="360"/>
+        <w:rPr>
+          <w:rFonts w:ascii="Courier New" w:hAnsi="Courier New"/>
+        </w:rPr>
+      </w:pPr>
+      <w:r>
+        <w:rPr>
+          <w:rFonts w:ascii="Courier New" w:hAnsi="Courier New"/>
+        </w:rPr>
+        <w:t>treasureMap +</w:t>
+      </w:r>
+      <w:r>
+        <w:rPr>
+          <w:rFonts w:ascii="Courier New" w:hAnsi="Courier New"/>
+        </w:rPr>
+        <w:t>= (</w:t>
+      </w:r>
+      <w:r>
+        <w:rPr>
+          <w:rFonts w:ascii="Courier New" w:hAnsi="Courier New"/>
+        </w:rPr>
+        <w:t>2</w:t>
+      </w:r>
+      <w:r>
+        <w:rPr>
+          <w:rFonts w:ascii="Courier New" w:hAnsi="Courier New"/>
+        </w:rPr>
+        <w:t xml:space="preserve"> -&gt; “</w:t>
+      </w:r>
+      <w:r>
+        <w:rPr>
+          <w:rFonts w:ascii="Courier New" w:hAnsi="Courier New"/>
+        </w:rPr>
+        <w:t>Find big X</w:t>
+      </w:r>
+      <w:r>
+        <w:rPr>
+          <w:rFonts w:ascii="Courier New" w:hAnsi="Courier New"/>
+        </w:rPr>
+        <w:t>”)</w:t>
+      </w:r>
+    </w:p>
+    <w:p>
+      <w:pPr>
+        <w:pStyle w:val="ListBullet"/>
+        <w:numPr>
+          <w:ilvl w:val="0"/>
+          <w:numId w:val="0"/>
+        </w:numPr>
+        <w:ind w:left="360"/>
+        <w:rPr>
+          <w:rFonts w:ascii="Courier New" w:hAnsi="Courier New"/>
+        </w:rPr>
+      </w:pPr>
+      <w:r>
+        <w:rPr>
+          <w:rFonts w:ascii="Courier New" w:hAnsi="Courier New"/>
+        </w:rPr>
+        <w:t>treasureMap += (</w:t>
+      </w:r>
+      <w:r>
+        <w:rPr>
+          <w:rFonts w:ascii="Courier New" w:hAnsi="Courier New"/>
+        </w:rPr>
+        <w:t>3</w:t>
+      </w:r>
+      <w:r>
+        <w:rPr>
+          <w:rFonts w:ascii="Courier New" w:hAnsi="Courier New"/>
+        </w:rPr>
+        <w:t xml:space="preserve"> -&gt; “</w:t>
+      </w:r>
+      <w:r>
+        <w:rPr>
+          <w:rFonts w:ascii="Courier New" w:hAnsi="Courier New"/>
+        </w:rPr>
+        <w:t>Dig</w:t>
+      </w:r>
+      <w:r>
+        <w:rPr>
+          <w:rFonts w:ascii="Courier New" w:hAnsi="Courier New"/>
+        </w:rPr>
+        <w:t>”</w:t>
+      </w:r>
+      <w:r>
+        <w:rPr>
+          <w:rFonts w:ascii="Courier New" w:hAnsi="Courier New"/>
+        </w:rPr>
+        <w:t>)</w:t>
+      </w:r>
+    </w:p>
+    <w:p>
+      <w:pPr>
+        <w:pStyle w:val="ListBullet"/>
+        <w:numPr>
+          <w:ilvl w:val="0"/>
+          <w:numId w:val="0"/>
+        </w:numPr>
+        <w:ind w:left="360"/>
+        <w:rPr>
+          <w:rFonts w:ascii="Courier New" w:hAnsi="Courier New"/>
+        </w:rPr>
+      </w:pPr>
+      <w:r>
+        <w:rPr>
+          <w:rFonts w:ascii="Courier New" w:hAnsi="Courier New"/>
+        </w:rPr>
+        <w:t>treasureMap += (2 -&gt; “</w:t>
+      </w:r>
+      <w:r>
+        <w:rPr>
+          <w:rFonts w:ascii="Courier New" w:hAnsi="Courier New"/>
+        </w:rPr>
+        <w:t>something else</w:t>
+      </w:r>
+      <w:r>
+        <w:rPr>
+          <w:rFonts w:ascii="Courier New" w:hAnsi="Courier New"/>
+        </w:rPr>
+        <w:t>”</w:t>
+      </w:r>
+      <w:r>
+        <w:rPr>
+          <w:rFonts w:ascii="Courier New" w:hAnsi="Courier New"/>
+        </w:rPr>
+        <w:t>)</w:t>
+      </w:r>
+    </w:p>
+    <w:p>
+      <w:pPr>
+        <w:pStyle w:val="ListBullet"/>
+        <w:numPr>
+          <w:ilvl w:val="0"/>
+          <w:numId w:val="0"/>
+        </w:numPr>
+        <w:ind w:left="360"/>
+        <w:rPr>
+          <w:rFonts w:ascii="Courier New" w:hAnsi="Courier New"/>
+        </w:rPr>
+      </w:pPr>
+    </w:p>
+    <w:p>
+      <w:pPr>
+        <w:pStyle w:val="ListBullet"/>
+        <w:tabs>
+          <w:tab w:val="clear" w:pos="360"/>
+          <w:tab w:val="num" w:pos="720"/>
+        </w:tabs>
+        <w:ind w:left="720"/>
+      </w:pPr>
+      <w:r>
+        <w:t xml:space="preserve">Since this version of the map is </w:t>
+      </w:r>
+      <w:r>
+        <w:rPr>
+          <w:i/>
+        </w:rPr>
+        <w:t>mutable</w:t>
+      </w:r>
+      <w:r>
+        <w:t xml:space="preserve">, the last line will overwrite </w:t>
+      </w:r>
+      <w:r>
+        <w:rPr>
+          <w:rFonts w:ascii="Courier New" w:hAnsi="Courier New"/>
+        </w:rPr>
+        <w:t>“Find big X”</w:t>
+      </w:r>
+      <w:r>
+        <w:t xml:space="preserve"> with </w:t>
+      </w:r>
+      <w:r>
+        <w:rPr>
+          <w:rFonts w:ascii="Courier New" w:hAnsi="Courier New"/>
+        </w:rPr>
+        <w:t>“something else”</w:t>
+      </w:r>
+    </w:p>
+    <w:p>
+      <w:pPr>
+        <w:pStyle w:val="ListBullet"/>
+        <w:tabs>
+          <w:tab w:val="clear" w:pos="360"/>
+          <w:tab w:val="num" w:pos="720"/>
+        </w:tabs>
+        <w:ind w:left="720"/>
+      </w:pPr>
+      <w:bookmarkStart w:id="0" w:name="_GoBack"/>
+      <w:bookmarkEnd w:id="0"/>
     </w:p>
     <w:sectPr>
       <w:headerReference w:type="default" r:id="rId7"/>
@@ -4592,6 +5220,120 @@
     </w:lvl>
   </w:abstractNum>
   <w:abstractNum w:abstractNumId="10">
+    <w:nsid w:val="598C18B8"/>
+    <w:multiLevelType w:val="hybridMultilevel"/>
+    <w:tmpl w:val="9CC23B0C"/>
+    <w:lvl w:ilvl="0" w:tplc="868881CE">
+      <w:start w:val="1"/>
+      <w:numFmt w:val="bullet"/>
+      <w:lvlText w:val=""/>
+      <w:lvlJc w:val="left"/>
+      <w:pPr>
+        <w:ind w:left="720" w:hanging="360"/>
+      </w:pPr>
+      <w:rPr>
+        <w:rFonts w:ascii="Symbol" w:hAnsi="Symbol" w:hint="default"/>
+        <w:sz w:val="22"/>
+      </w:rPr>
+    </w:lvl>
+    <w:lvl w:ilvl="1" w:tplc="04090003" w:tentative="1">
+      <w:start w:val="1"/>
+      <w:numFmt w:val="bullet"/>
+      <w:lvlText w:val="o"/>
+      <w:lvlJc w:val="left"/>
+      <w:pPr>
+        <w:ind w:left="1440" w:hanging="360"/>
+      </w:pPr>
+      <w:rPr>
+        <w:rFonts w:ascii="Courier New" w:hAnsi="Courier New" w:cs="Courier New" w:hint="default"/>
+      </w:rPr>
+    </w:lvl>
+    <w:lvl w:ilvl="2" w:tplc="04090005" w:tentative="1">
+      <w:start w:val="1"/>
+      <w:numFmt w:val="bullet"/>
+      <w:lvlText w:val=""/>
+      <w:lvlJc w:val="left"/>
+      <w:pPr>
+        <w:ind w:left="2160" w:hanging="360"/>
+      </w:pPr>
+      <w:rPr>
+        <w:rFonts w:ascii="Wingdings" w:hAnsi="Wingdings" w:hint="default"/>
+      </w:rPr>
+    </w:lvl>
+    <w:lvl w:ilvl="3" w:tplc="04090001" w:tentative="1">
+      <w:start w:val="1"/>
+      <w:numFmt w:val="bullet"/>
+      <w:lvlText w:val=""/>
+      <w:lvlJc w:val="left"/>
+      <w:pPr>
+        <w:ind w:left="2880" w:hanging="360"/>
+      </w:pPr>
+      <w:rPr>
+        <w:rFonts w:ascii="Symbol" w:hAnsi="Symbol" w:hint="default"/>
+      </w:rPr>
+    </w:lvl>
+    <w:lvl w:ilvl="4" w:tplc="04090003" w:tentative="1">
+      <w:start w:val="1"/>
+      <w:numFmt w:val="bullet"/>
+      <w:lvlText w:val="o"/>
+      <w:lvlJc w:val="left"/>
+      <w:pPr>
+        <w:ind w:left="3600" w:hanging="360"/>
+      </w:pPr>
+      <w:rPr>
+        <w:rFonts w:ascii="Courier New" w:hAnsi="Courier New" w:cs="Courier New" w:hint="default"/>
+      </w:rPr>
+    </w:lvl>
+    <w:lvl w:ilvl="5" w:tplc="04090005" w:tentative="1">
+      <w:start w:val="1"/>
+      <w:numFmt w:val="bullet"/>
+      <w:lvlText w:val=""/>
+      <w:lvlJc w:val="left"/>
+      <w:pPr>
+        <w:ind w:left="4320" w:hanging="360"/>
+      </w:pPr>
+      <w:rPr>
+        <w:rFonts w:ascii="Wingdings" w:hAnsi="Wingdings" w:hint="default"/>
+      </w:rPr>
+    </w:lvl>
+    <w:lvl w:ilvl="6" w:tplc="04090001" w:tentative="1">
+      <w:start w:val="1"/>
+      <w:numFmt w:val="bullet"/>
+      <w:lvlText w:val=""/>
+      <w:lvlJc w:val="left"/>
+      <w:pPr>
+        <w:ind w:left="5040" w:hanging="360"/>
+      </w:pPr>
+      <w:rPr>
+        <w:rFonts w:ascii="Symbol" w:hAnsi="Symbol" w:hint="default"/>
+      </w:rPr>
+    </w:lvl>
+    <w:lvl w:ilvl="7" w:tplc="04090003" w:tentative="1">
+      <w:start w:val="1"/>
+      <w:numFmt w:val="bullet"/>
+      <w:lvlText w:val="o"/>
+      <w:lvlJc w:val="left"/>
+      <w:pPr>
+        <w:ind w:left="5760" w:hanging="360"/>
+      </w:pPr>
+      <w:rPr>
+        <w:rFonts w:ascii="Courier New" w:hAnsi="Courier New" w:cs="Courier New" w:hint="default"/>
+      </w:rPr>
+    </w:lvl>
+    <w:lvl w:ilvl="8" w:tplc="04090005" w:tentative="1">
+      <w:start w:val="1"/>
+      <w:numFmt w:val="bullet"/>
+      <w:lvlText w:val=""/>
+      <w:lvlJc w:val="left"/>
+      <w:pPr>
+        <w:ind w:left="6480" w:hanging="360"/>
+      </w:pPr>
+      <w:rPr>
+        <w:rFonts w:ascii="Wingdings" w:hAnsi="Wingdings" w:hint="default"/>
+      </w:rPr>
+    </w:lvl>
+  </w:abstractNum>
+  <w:abstractNum w:abstractNumId="11">
     <w:nsid w:val="6A725D49"/>
     <w:multiLevelType w:val="hybridMultilevel"/>
     <w:tmpl w:val="E4681FEA"/>
@@ -4717,7 +5459,7 @@
     <w:abstractNumId w:val="4"/>
   </w:num>
   <w:num w:numId="5">
-    <w:abstractNumId w:val="10"/>
+    <w:abstractNumId w:val="11"/>
   </w:num>
   <w:num w:numId="6">
     <w:abstractNumId w:val="2"/>
@@ -4736,6 +5478,9 @@
   </w:num>
   <w:num w:numId="11">
     <w:abstractNumId w:val="0"/>
+  </w:num>
+  <w:num w:numId="12">
+    <w:abstractNumId w:val="10"/>
   </w:num>
 </w:numbering>
 </file>

</xml_diff>

<commit_message>
Completed lab5 and assignment 6
</commit_message>
<xml_diff>
--- a/SparkNotes/Introduction to Scala.docx
+++ b/SparkNotes/Introduction to Scala.docx
@@ -3815,37 +3815,7 @@
         <w:rPr>
           <w:rFonts w:ascii="Courier New" w:hAnsi="Courier New"/>
         </w:rPr>
-        <w:t>treasureMap +</w:t>
-      </w:r>
-      <w:r>
-        <w:rPr>
-          <w:rFonts w:ascii="Courier New" w:hAnsi="Courier New"/>
-        </w:rPr>
-        <w:t>= (</w:t>
-      </w:r>
-      <w:r>
-        <w:rPr>
-          <w:rFonts w:ascii="Courier New" w:hAnsi="Courier New"/>
-        </w:rPr>
-        <w:t>2</w:t>
-      </w:r>
-      <w:r>
-        <w:rPr>
-          <w:rFonts w:ascii="Courier New" w:hAnsi="Courier New"/>
-        </w:rPr>
-        <w:t xml:space="preserve"> -&gt; “</w:t>
-      </w:r>
-      <w:r>
-        <w:rPr>
-          <w:rFonts w:ascii="Courier New" w:hAnsi="Courier New"/>
-        </w:rPr>
-        <w:t>Find big X</w:t>
-      </w:r>
-      <w:r>
-        <w:rPr>
-          <w:rFonts w:ascii="Courier New" w:hAnsi="Courier New"/>
-        </w:rPr>
-        <w:t>”)</w:t>
+        <w:t>treasureMap += (2 -&gt; “Find big X”)</w:t>
       </w:r>
     </w:p>
     <w:p>
@@ -3864,37 +3834,7 @@
         <w:rPr>
           <w:rFonts w:ascii="Courier New" w:hAnsi="Courier New"/>
         </w:rPr>
-        <w:t>treasureMap += (</w:t>
-      </w:r>
-      <w:r>
-        <w:rPr>
-          <w:rFonts w:ascii="Courier New" w:hAnsi="Courier New"/>
-        </w:rPr>
-        <w:t>3</w:t>
-      </w:r>
-      <w:r>
-        <w:rPr>
-          <w:rFonts w:ascii="Courier New" w:hAnsi="Courier New"/>
-        </w:rPr>
-        <w:t xml:space="preserve"> -&gt; “</w:t>
-      </w:r>
-      <w:r>
-        <w:rPr>
-          <w:rFonts w:ascii="Courier New" w:hAnsi="Courier New"/>
-        </w:rPr>
-        <w:t>Dig</w:t>
-      </w:r>
-      <w:r>
-        <w:rPr>
-          <w:rFonts w:ascii="Courier New" w:hAnsi="Courier New"/>
-        </w:rPr>
-        <w:t>”</w:t>
-      </w:r>
-      <w:r>
-        <w:rPr>
-          <w:rFonts w:ascii="Courier New" w:hAnsi="Courier New"/>
-        </w:rPr>
-        <w:t>)</w:t>
+        <w:t>treasureMap += (3 -&gt; “Dig”)</w:t>
       </w:r>
     </w:p>
     <w:p>
@@ -3913,25 +3853,7 @@
         <w:rPr>
           <w:rFonts w:ascii="Courier New" w:hAnsi="Courier New"/>
         </w:rPr>
-        <w:t>treasureMap += (2 -&gt; “</w:t>
-      </w:r>
-      <w:r>
-        <w:rPr>
-          <w:rFonts w:ascii="Courier New" w:hAnsi="Courier New"/>
-        </w:rPr>
-        <w:t>something else</w:t>
-      </w:r>
-      <w:r>
-        <w:rPr>
-          <w:rFonts w:ascii="Courier New" w:hAnsi="Courier New"/>
-        </w:rPr>
-        <w:t>”</w:t>
-      </w:r>
-      <w:r>
-        <w:rPr>
-          <w:rFonts w:ascii="Courier New" w:hAnsi="Courier New"/>
-        </w:rPr>
-        <w:t>)</w:t>
+        <w:t>treasureMap += (2 -&gt; “something else”)</w:t>
       </w:r>
     </w:p>
     <w:p>
@@ -3986,6 +3908,668 @@
     </w:p>
     <w:p>
       <w:pPr>
+        <w:rPr>
+          <w:b/>
+          <w:sz w:val="24"/>
+        </w:rPr>
+      </w:pPr>
+      <w:r>
+        <w:rPr>
+          <w:b/>
+          <w:sz w:val="24"/>
+        </w:rPr>
+        <w:br w:type="page"/>
+      </w:r>
+    </w:p>
+    <w:p>
+      <w:pPr>
+        <w:pStyle w:val="ListBullet"/>
+        <w:numPr>
+          <w:ilvl w:val="0"/>
+          <w:numId w:val="0"/>
+        </w:numPr>
+        <w:rPr>
+          <w:sz w:val="24"/>
+        </w:rPr>
+      </w:pPr>
+      <w:r>
+        <w:rPr>
+          <w:b/>
+          <w:sz w:val="24"/>
+        </w:rPr>
+        <w:t>Iterating over Maps:</w:t>
+      </w:r>
+    </w:p>
+    <w:p>
+      <w:pPr>
+        <w:pStyle w:val="ListBullet"/>
+        <w:numPr>
+          <w:ilvl w:val="0"/>
+          <w:numId w:val="0"/>
+        </w:numPr>
+        <w:ind w:left="360" w:hanging="360"/>
+        <w:rPr>
+          <w:rFonts w:ascii="Courier New" w:hAnsi="Courier New"/>
+        </w:rPr>
+      </w:pPr>
+      <w:r>
+        <w:rPr>
+          <w:rFonts w:ascii="Courier New" w:hAnsi="Courier New"/>
+        </w:rPr>
+        <w:t>Val plRatings = Map {</w:t>
+      </w:r>
+    </w:p>
+    <w:p>
+      <w:pPr>
+        <w:pStyle w:val="ListBullet"/>
+        <w:numPr>
+          <w:ilvl w:val="0"/>
+          <w:numId w:val="0"/>
+        </w:numPr>
+        <w:ind w:left="360" w:hanging="360"/>
+        <w:rPr>
+          <w:rFonts w:ascii="Courier New" w:hAnsi="Courier New"/>
+        </w:rPr>
+      </w:pPr>
+      <w:r>
+        <w:rPr>
+          <w:rFonts w:ascii="Courier New" w:hAnsi="Courier New"/>
+        </w:rPr>
+        <w:tab/>
+        <w:t>“Lady in the Water” -&gt; 3.0</w:t>
+      </w:r>
+    </w:p>
+    <w:p>
+      <w:pPr>
+        <w:pStyle w:val="ListBullet"/>
+        <w:numPr>
+          <w:ilvl w:val="0"/>
+          <w:numId w:val="0"/>
+        </w:numPr>
+        <w:ind w:left="360" w:hanging="360"/>
+        <w:rPr>
+          <w:rFonts w:ascii="Courier New" w:hAnsi="Courier New"/>
+        </w:rPr>
+      </w:pPr>
+      <w:r>
+        <w:rPr>
+          <w:rFonts w:ascii="Courier New" w:hAnsi="Courier New"/>
+        </w:rPr>
+        <w:tab/>
+        <w:t>“Snakes on a Plane” -&gt; 4.0</w:t>
+      </w:r>
+    </w:p>
+    <w:p>
+      <w:pPr>
+        <w:pStyle w:val="ListBullet"/>
+        <w:numPr>
+          <w:ilvl w:val="0"/>
+          <w:numId w:val="0"/>
+        </w:numPr>
+        <w:ind w:left="360" w:hanging="360"/>
+        <w:rPr>
+          <w:rFonts w:ascii="Courier New" w:hAnsi="Courier New"/>
+        </w:rPr>
+      </w:pPr>
+      <w:r>
+        <w:rPr>
+          <w:rFonts w:ascii="Courier New" w:hAnsi="Courier New"/>
+        </w:rPr>
+        <w:tab/>
+        <w:t>“You, Me and Dupree” -&gt; 3.5</w:t>
+      </w:r>
+    </w:p>
+    <w:p>
+      <w:pPr>
+        <w:pStyle w:val="ListBullet"/>
+        <w:numPr>
+          <w:ilvl w:val="0"/>
+          <w:numId w:val="0"/>
+        </w:numPr>
+        <w:ind w:left="360" w:hanging="360"/>
+        <w:rPr>
+          <w:rFonts w:ascii="Courier New" w:hAnsi="Courier New"/>
+        </w:rPr>
+      </w:pPr>
+      <w:r>
+        <w:rPr>
+          <w:rFonts w:ascii="Courier New" w:hAnsi="Courier New"/>
+        </w:rPr>
+        <w:t>}</w:t>
+      </w:r>
+    </w:p>
+    <w:p>
+      <w:pPr>
+        <w:pStyle w:val="ListBullet"/>
+        <w:numPr>
+          <w:ilvl w:val="0"/>
+          <w:numId w:val="0"/>
+        </w:numPr>
+        <w:ind w:left="360" w:hanging="360"/>
+        <w:rPr>
+          <w:rFonts w:ascii="Courier New" w:hAnsi="Courier New"/>
+        </w:rPr>
+      </w:pPr>
+    </w:p>
+    <w:p>
+      <w:pPr>
+        <w:pStyle w:val="ListBullet"/>
+        <w:numPr>
+          <w:ilvl w:val="0"/>
+          <w:numId w:val="0"/>
+        </w:numPr>
+        <w:ind w:left="360" w:hanging="360"/>
+        <w:rPr>
+          <w:rFonts w:ascii="Courier New" w:hAnsi="Courier New"/>
+        </w:rPr>
+      </w:pPr>
+      <w:r>
+        <w:rPr>
+          <w:rFonts w:ascii="Courier New" w:hAnsi="Courier New"/>
+        </w:rPr>
+        <w:t>plRatings.map({</w:t>
+      </w:r>
+      <w:r>
+        <w:rPr>
+          <w:rFonts w:ascii="Courier New" w:hAnsi="Courier New"/>
+          <w:b/>
+        </w:rPr>
+        <w:t>case</w:t>
+      </w:r>
+      <w:r>
+        <w:rPr>
+          <w:rFonts w:ascii="Courier New" w:hAnsi="Courier New"/>
+        </w:rPr>
+        <w:t xml:space="preserve"> (k,v) =&gt; k+”,”+v})).foreach(println)</w:t>
+      </w:r>
+    </w:p>
+    <w:p>
+      <w:pPr>
+        <w:rPr>
+          <w:rFonts w:ascii="Courier New" w:hAnsi="Courier New"/>
+        </w:rPr>
+      </w:pPr>
+      <w:r>
+        <w:rPr>
+          <w:rFonts w:ascii="Courier New" w:hAnsi="Courier New"/>
+        </w:rPr>
+        <w:br w:type="page"/>
+      </w:r>
+    </w:p>
+    <w:p>
+      <w:pPr>
+        <w:pStyle w:val="ListBullet"/>
+        <w:numPr>
+          <w:ilvl w:val="0"/>
+          <w:numId w:val="0"/>
+        </w:numPr>
+        <w:ind w:left="360" w:hanging="360"/>
+        <w:rPr>
+          <w:b/>
+          <w:sz w:val="28"/>
+          <w:szCs w:val="28"/>
+        </w:rPr>
+      </w:pPr>
+      <w:r>
+        <w:rPr>
+          <w:b/>
+          <w:sz w:val="28"/>
+          <w:szCs w:val="28"/>
+        </w:rPr>
+        <w:t>For Statement Tricks</w:t>
+      </w:r>
+      <w:r>
+        <w:rPr>
+          <w:b/>
+          <w:sz w:val="28"/>
+          <w:szCs w:val="28"/>
+        </w:rPr>
+        <w:t>:</w:t>
+      </w:r>
+    </w:p>
+    <w:p>
+      <w:pPr>
+        <w:pStyle w:val="ListBullet"/>
+      </w:pPr>
+      <w:r>
+        <w:t>There are a few tricks you can do in Scala that Java’s syntax does not allow you to do</w:t>
+      </w:r>
+    </w:p>
+    <w:p>
+      <w:pPr>
+        <w:pStyle w:val="ListBullet"/>
+      </w:pPr>
+      <w:r>
+        <w:t>The following line iterates through the list WITHOUT RETURNING</w:t>
+      </w:r>
+    </w:p>
+    <w:p>
+      <w:pPr>
+        <w:pStyle w:val="ListBullet"/>
+        <w:numPr>
+          <w:ilvl w:val="0"/>
+          <w:numId w:val="0"/>
+        </w:numPr>
+        <w:ind w:left="360"/>
+        <w:rPr>
+          <w:rFonts w:ascii="Courier New" w:hAnsi="Courier New"/>
+          <w:b/>
+        </w:rPr>
+      </w:pPr>
+      <w:r>
+        <w:rPr>
+          <w:rFonts w:ascii="Courier New" w:hAnsi="Courier New"/>
+        </w:rPr>
+        <w:t>for (i&lt;- 1 to 5) yield i</w:t>
+      </w:r>
+      <w:r>
+        <w:rPr>
+          <w:rFonts w:ascii="Courier New" w:hAnsi="Courier New"/>
+        </w:rPr>
+        <w:tab/>
+      </w:r>
+      <w:r>
+        <w:rPr>
+          <w:rFonts w:ascii="Courier New" w:hAnsi="Courier New"/>
+        </w:rPr>
+        <w:tab/>
+      </w:r>
+      <w:r>
+        <w:rPr>
+          <w:rFonts w:ascii="Courier New" w:hAnsi="Courier New"/>
+          <w:b/>
+        </w:rPr>
+        <w:t>// generates a list [1,2,3,4,5]</w:t>
+      </w:r>
+    </w:p>
+    <w:p>
+      <w:pPr>
+        <w:pStyle w:val="ListBullet"/>
+        <w:numPr>
+          <w:ilvl w:val="0"/>
+          <w:numId w:val="0"/>
+        </w:numPr>
+        <w:ind w:left="360"/>
+        <w:rPr>
+          <w:rFonts w:ascii="Courier New" w:hAnsi="Courier New"/>
+          <w:b/>
+        </w:rPr>
+      </w:pPr>
+    </w:p>
+    <w:p>
+      <w:pPr>
+        <w:pStyle w:val="ListBullet"/>
+      </w:pPr>
+      <w:r>
+        <w:t>Here’s another example involving arrays</w:t>
+      </w:r>
+    </w:p>
+    <w:p>
+      <w:pPr>
+        <w:pStyle w:val="ListBullet"/>
+        <w:numPr>
+          <w:ilvl w:val="0"/>
+          <w:numId w:val="0"/>
+        </w:numPr>
+        <w:ind w:left="360"/>
+        <w:rPr>
+          <w:rFonts w:ascii="Courier New" w:hAnsi="Courier New"/>
+        </w:rPr>
+      </w:pPr>
+      <w:r>
+        <w:rPr>
+          <w:rFonts w:ascii="Courier New" w:hAnsi="Courier New"/>
+        </w:rPr>
+        <w:t>val a = Array(1,2,3,4,5)</w:t>
+      </w:r>
+    </w:p>
+    <w:p>
+      <w:pPr>
+        <w:pStyle w:val="ListBullet"/>
+        <w:numPr>
+          <w:ilvl w:val="0"/>
+          <w:numId w:val="0"/>
+        </w:numPr>
+        <w:ind w:left="360"/>
+        <w:rPr>
+          <w:rFonts w:ascii="Courier New" w:hAnsi="Courier New"/>
+          <w:b/>
+        </w:rPr>
+      </w:pPr>
+      <w:r>
+        <w:rPr>
+          <w:rFonts w:ascii="Courier New" w:hAnsi="Courier New"/>
+        </w:rPr>
+        <w:t>for (e &lt;- a) yield e*2</w:t>
+      </w:r>
+      <w:r>
+        <w:rPr>
+          <w:rFonts w:ascii="Courier New" w:hAnsi="Courier New"/>
+        </w:rPr>
+        <w:tab/>
+      </w:r>
+      <w:r>
+        <w:rPr>
+          <w:rFonts w:ascii="Courier New" w:hAnsi="Courier New"/>
+        </w:rPr>
+        <w:tab/>
+      </w:r>
+      <w:r>
+        <w:rPr>
+          <w:rFonts w:ascii="Courier New" w:hAnsi="Courier New"/>
+          <w:b/>
+        </w:rPr>
+        <w:t>// generates an array [2,4,6,8,10]</w:t>
+      </w:r>
+    </w:p>
+    <w:p>
+      <w:pPr>
+        <w:pStyle w:val="ListBullet"/>
+        <w:numPr>
+          <w:ilvl w:val="0"/>
+          <w:numId w:val="0"/>
+        </w:numPr>
+        <w:ind w:left="360"/>
+        <w:rPr>
+          <w:rFonts w:ascii="Courier New" w:hAnsi="Courier New"/>
+          <w:b/>
+        </w:rPr>
+      </w:pPr>
+    </w:p>
+    <w:p>
+      <w:pPr>
+        <w:pStyle w:val="ListBullet"/>
+      </w:pPr>
+      <w:r>
+        <w:t xml:space="preserve">You can add a </w:t>
+      </w:r>
+      <w:r>
+        <w:rPr>
+          <w:b/>
+        </w:rPr>
+        <w:t>guard</w:t>
+      </w:r>
+      <w:r>
+        <w:t xml:space="preserve"> to a for statement, to selectively manipulate your data</w:t>
+      </w:r>
+    </w:p>
+    <w:p>
+      <w:pPr>
+        <w:pStyle w:val="ListBullet"/>
+        <w:numPr>
+          <w:ilvl w:val="0"/>
+          <w:numId w:val="0"/>
+        </w:numPr>
+        <w:ind w:left="360"/>
+        <w:rPr>
+          <w:rFonts w:ascii="Courier New" w:hAnsi="Courier New"/>
+        </w:rPr>
+      </w:pPr>
+      <w:r>
+        <w:rPr>
+          <w:rFonts w:ascii="Courier New" w:hAnsi="Courier New"/>
+        </w:rPr>
+        <w:t>f</w:t>
+      </w:r>
+      <w:r>
+        <w:rPr>
+          <w:rFonts w:ascii="Courier New" w:hAnsi="Courier New"/>
+        </w:rPr>
+        <w:t>or( e &lt;- a if e &gt; 2) yield e</w:t>
+      </w:r>
+    </w:p>
+    <w:p>
+      <w:pPr>
+        <w:pStyle w:val="ListBullet"/>
+        <w:numPr>
+          <w:ilvl w:val="0"/>
+          <w:numId w:val="0"/>
+        </w:numPr>
+        <w:ind w:left="360"/>
+        <w:rPr>
+          <w:rFonts w:ascii="Courier New" w:hAnsi="Courier New"/>
+        </w:rPr>
+      </w:pPr>
+    </w:p>
+    <w:p>
+      <w:r>
+        <w:br w:type="page"/>
+      </w:r>
+    </w:p>
+    <w:p>
+      <w:pPr>
+        <w:pStyle w:val="ListBullet"/>
+        <w:numPr>
+          <w:ilvl w:val="0"/>
+          <w:numId w:val="0"/>
+        </w:numPr>
+        <w:rPr>
+          <w:sz w:val="28"/>
+        </w:rPr>
+      </w:pPr>
+      <w:r>
+        <w:rPr>
+          <w:b/>
+          <w:sz w:val="28"/>
+        </w:rPr>
+        <w:t>Reading</w:t>
+      </w:r>
+      <w:r>
+        <w:rPr>
+          <w:b/>
+          <w:sz w:val="28"/>
+        </w:rPr>
+        <w:t>/Writing</w:t>
+      </w:r>
+      <w:r>
+        <w:rPr>
+          <w:b/>
+          <w:sz w:val="28"/>
+        </w:rPr>
+        <w:t xml:space="preserve"> from a Text File</w:t>
+      </w:r>
+    </w:p>
+    <w:p>
+      <w:pPr>
+        <w:pStyle w:val="ListBullet"/>
+      </w:pPr>
+      <w:r>
+        <w:t>You can store the lines of a text file as a list of strings</w:t>
+      </w:r>
+    </w:p>
+    <w:p>
+      <w:pPr>
+        <w:pStyle w:val="ListBullet"/>
+        <w:numPr>
+          <w:ilvl w:val="0"/>
+          <w:numId w:val="0"/>
+        </w:numPr>
+        <w:ind w:left="360" w:hanging="360"/>
+        <w:rPr>
+          <w:rFonts w:ascii="Courier New" w:hAnsi="Courier New"/>
+        </w:rPr>
+      </w:pPr>
+      <w:r>
+        <w:rPr>
+          <w:rFonts w:ascii="Courier New" w:hAnsi="Courier New"/>
+        </w:rPr>
+        <w:t>Import scala.io._</w:t>
+      </w:r>
+    </w:p>
+    <w:p>
+      <w:pPr>
+        <w:pStyle w:val="ListBullet"/>
+        <w:numPr>
+          <w:ilvl w:val="0"/>
+          <w:numId w:val="0"/>
+        </w:numPr>
+        <w:ind w:left="360" w:hanging="360"/>
+        <w:rPr>
+          <w:rFonts w:ascii="Courier New" w:hAnsi="Courier New"/>
+        </w:rPr>
+      </w:pPr>
+      <w:r>
+        <w:rPr>
+          <w:rFonts w:ascii="Courier New" w:hAnsi="Courier New"/>
+        </w:rPr>
+        <w:t>val lines = Source.fromFile(“FILENAME”).getLines.toList</w:t>
+      </w:r>
+    </w:p>
+    <w:p>
+      <w:pPr>
+        <w:pStyle w:val="ListBullet"/>
+        <w:numPr>
+          <w:ilvl w:val="0"/>
+          <w:numId w:val="0"/>
+        </w:numPr>
+        <w:ind w:left="360" w:hanging="360"/>
+        <w:rPr>
+          <w:rFonts w:ascii="Courier New" w:hAnsi="Courier New"/>
+        </w:rPr>
+      </w:pPr>
+    </w:p>
+    <w:p>
+      <w:pPr>
+        <w:pStyle w:val="ListBullet"/>
+      </w:pPr>
+      <w:r>
+        <w:t>There is no way to write to a file in Scala. You gotta import Java’s library</w:t>
+      </w:r>
+    </w:p>
+    <w:p>
+      <w:pPr>
+        <w:pStyle w:val="ListBullet"/>
+        <w:numPr>
+          <w:ilvl w:val="0"/>
+          <w:numId w:val="0"/>
+        </w:numPr>
+        <w:ind w:left="360" w:hanging="360"/>
+        <w:rPr>
+          <w:rFonts w:ascii="Courier New" w:hAnsi="Courier New"/>
+        </w:rPr>
+      </w:pPr>
+      <w:r>
+        <w:rPr>
+          <w:rFonts w:ascii="Courier New" w:hAnsi="Courier New"/>
+        </w:rPr>
+        <w:t>Import java.io._</w:t>
+      </w:r>
+    </w:p>
+    <w:p>
+      <w:pPr>
+        <w:pStyle w:val="ListBullet"/>
+        <w:numPr>
+          <w:ilvl w:val="0"/>
+          <w:numId w:val="0"/>
+        </w:numPr>
+        <w:ind w:left="360" w:hanging="360"/>
+        <w:rPr>
+          <w:rFonts w:ascii="Courier New" w:hAnsi="Courier New"/>
+        </w:rPr>
+      </w:pPr>
+    </w:p>
+    <w:p>
+      <w:pPr>
+        <w:pStyle w:val="ListBullet"/>
+        <w:numPr>
+          <w:ilvl w:val="0"/>
+          <w:numId w:val="0"/>
+        </w:numPr>
+        <w:ind w:left="360" w:hanging="360"/>
+        <w:rPr>
+          <w:rFonts w:ascii="Courier New" w:hAnsi="Courier New"/>
+        </w:rPr>
+      </w:pPr>
+      <w:r>
+        <w:rPr>
+          <w:rFonts w:ascii="Courier New" w:hAnsi="Courier New"/>
+        </w:rPr>
+        <w:t>Val pw = new PrintWriter...</w:t>
+      </w:r>
+    </w:p>
+    <w:p>
+      <w:pPr>
+        <w:rPr>
+          <w:rFonts w:ascii="Courier New" w:hAnsi="Courier New"/>
+        </w:rPr>
+      </w:pPr>
+      <w:r>
+        <w:rPr>
+          <w:rFonts w:ascii="Courier New" w:hAnsi="Courier New"/>
+        </w:rPr>
+        <w:br w:type="page"/>
+      </w:r>
+    </w:p>
+    <w:p>
+      <w:pPr>
+        <w:pStyle w:val="ListBullet"/>
+        <w:numPr>
+          <w:ilvl w:val="0"/>
+          <w:numId w:val="0"/>
+        </w:numPr>
+        <w:ind w:left="360" w:hanging="360"/>
+        <w:rPr>
+          <w:b/>
+          <w:sz w:val="28"/>
+        </w:rPr>
+      </w:pPr>
+      <w:r>
+        <w:rPr>
+          <w:b/>
+          <w:sz w:val="28"/>
+        </w:rPr>
+        <w:t>Classes and Objects</w:t>
+      </w:r>
+    </w:p>
+    <w:p>
+      <w:pPr>
+        <w:pStyle w:val="ListBullet"/>
+      </w:pPr>
+      <w:r>
+        <w:t xml:space="preserve">There are </w:t>
+      </w:r>
+      <w:r>
+        <w:rPr>
+          <w:b/>
+        </w:rPr>
+        <w:t>private</w:t>
+      </w:r>
+      <w:r>
+        <w:t xml:space="preserve"> and </w:t>
+      </w:r>
+      <w:r>
+        <w:rPr>
+          <w:b/>
+        </w:rPr>
+        <w:t>public</w:t>
+      </w:r>
+      <w:r>
+        <w:t xml:space="preserve"> keywords like in java</w:t>
+      </w:r>
+    </w:p>
+    <w:p>
+      <w:pPr>
+        <w:pStyle w:val="ListBullet"/>
+      </w:pPr>
+      <w:r>
+        <w:t>Everything about classes is</w:t>
+      </w:r>
+      <w:bookmarkStart w:id="0" w:name="_GoBack"/>
+      <w:bookmarkEnd w:id="0"/>
+      <w:r>
+        <w:t xml:space="preserve"> pretty much the same as Java.</w:t>
+      </w:r>
+    </w:p>
+    <w:p>
+      <w:pPr>
+        <w:pStyle w:val="ListBullet"/>
+      </w:pPr>
+      <w:r>
+        <w:t>Objects refer to static classes. You cannot make multiple instances of this class</w:t>
+      </w:r>
+    </w:p>
+    <w:p>
+      <w:pPr>
         <w:pStyle w:val="ListBullet"/>
         <w:tabs>
           <w:tab w:val="clear" w:pos="360"/>
@@ -3993,8 +4577,9 @@
         </w:tabs>
         <w:ind w:left="720"/>
       </w:pPr>
-      <w:bookmarkStart w:id="0" w:name="_GoBack"/>
-      <w:bookmarkEnd w:id="0"/>
+      <w:r>
+        <w:t>You can reference and use these types of classes from anywhere in the project</w:t>
+      </w:r>
     </w:p>
     <w:sectPr>
       <w:headerReference w:type="default" r:id="rId7"/>
@@ -4184,7 +4769,7 @@
   <w:abstractNum w:abstractNumId="0">
     <w:nsid w:val="FFFFFF89"/>
     <w:multiLevelType w:val="singleLevel"/>
-    <w:tmpl w:val="970ADD94"/>
+    <w:tmpl w:val="020E34CC"/>
     <w:lvl w:ilvl="0">
       <w:start w:val="1"/>
       <w:numFmt w:val="bullet"/>

</xml_diff>